<commit_message>
add minutes of 20131008
</commit_message>
<xml_diff>
--- a/doc/ST design.docx
+++ b/doc/ST design.docx
@@ -1,13 +1,10 @@
 
 <file path=word/document.xml><?xml version="1.0" encoding="utf-8"?>
-<w:document xmlns:wpc="http://schemas.microsoft.com/office/word/2010/wordprocessingCanvas" xmlns:mc="http://schemas.openxmlformats.org/markup-compatibility/2006" xmlns:o="urn:schemas-microsoft-com:office:office" xmlns:r="http://schemas.openxmlformats.org/officeDocument/2006/relationships" xmlns:m="http://schemas.openxmlformats.org/officeDocument/2006/math" xmlns:v="urn:schemas-microsoft-com:vml" xmlns:wp14="http://schemas.microsoft.com/office/word/2010/wordprocessingDrawing" xmlns:wp="http://schemas.openxmlformats.org/drawingml/2006/wordprocessingDrawing" xmlns:w10="urn:schemas-microsoft-com:office:word" xmlns:w="http://schemas.openxmlformats.org/wordprocessingml/2006/main" xmlns:w14="http://schemas.microsoft.com/office/word/2010/wordml" xmlns:wpg="http://schemas.microsoft.com/office/word/2010/wordprocessingGroup" xmlns:wpi="http://schemas.microsoft.com/office/word/2010/wordprocessingInk" xmlns:wne="http://schemas.microsoft.com/office/word/2006/wordml" xmlns:wps="http://schemas.microsoft.com/office/word/2010/wordprocessingShape" mc:Ignorable="w14 wp14">
+<w:document xmlns:ve="http://schemas.openxmlformats.org/markup-compatibility/2006" xmlns:o="urn:schemas-microsoft-com:office:office" xmlns:r="http://schemas.openxmlformats.org/officeDocument/2006/relationships" xmlns:m="http://schemas.openxmlformats.org/officeDocument/2006/math" xmlns:v="urn:schemas-microsoft-com:vml" xmlns:wp="http://schemas.openxmlformats.org/drawingml/2006/wordprocessingDrawing" xmlns:w10="urn:schemas-microsoft-com:office:word" xmlns:w="http://schemas.openxmlformats.org/wordprocessingml/2006/main" xmlns:wne="http://schemas.microsoft.com/office/word/2006/wordml">
   <w:body>
     <w:p>
       <w:pPr>
         <w:pStyle w:val="Heading1"/>
-        <w:rPr>
-          <w:rFonts w:hint="eastAsia"/>
-        </w:rPr>
       </w:pPr>
       <w:r>
         <w:t xml:space="preserve">1 </w:t>
@@ -24,9 +21,6 @@
     <w:p>
       <w:pPr>
         <w:pStyle w:val="Heading2"/>
-        <w:rPr>
-          <w:rFonts w:hint="eastAsia"/>
-        </w:rPr>
       </w:pPr>
       <w:r>
         <w:rPr>
@@ -42,11 +36,6 @@
       </w:r>
     </w:p>
     <w:p>
-      <w:pPr>
-        <w:rPr>
-          <w:rFonts w:hint="eastAsia"/>
-        </w:rPr>
-      </w:pPr>
       <w:r>
         <w:object w:dxaOrig="10629" w:dyaOrig="9006">
           <v:shapetype id="_x0000_t75" coordsize="21600,21600" o:spt="75" o:preferrelative="t" path="m@4@5l@4@11@9@11@9@5xe" filled="f" stroked="f">
@@ -69,18 +58,13 @@
             <o:lock v:ext="edit" aspectratio="t"/>
           </v:shapetype>
           <v:shape id="_x0000_i1025" type="#_x0000_t75" style="width:468pt;height:396pt" o:ole="">
-            <v:imagedata r:id="rId6" o:title=""/>
+            <v:imagedata r:id="rId5" o:title=""/>
           </v:shape>
-          <o:OLEObject Type="Embed" ProgID="Visio.Drawing.11" ShapeID="_x0000_i1025" DrawAspect="Content" ObjectID="_1440957342" r:id="rId7"/>
+          <o:OLEObject Type="Embed" ProgID="Visio.Drawing.11" ShapeID="_x0000_i1025" DrawAspect="Content" ObjectID="_1442750141" r:id="rId6"/>
         </w:object>
       </w:r>
     </w:p>
     <w:p>
-      <w:pPr>
-        <w:rPr>
-          <w:rFonts w:hint="eastAsia"/>
-        </w:rPr>
-      </w:pPr>
       <w:r>
         <w:rPr>
           <w:rFonts w:hint="eastAsia"/>
@@ -133,19 +117,10 @@
         <w:t>的键值对；本地磁盘有一个专用区域保存键值对，同时有一专用内存区域保存常用键值对。</w:t>
       </w:r>
     </w:p>
-    <w:p>
-      <w:pPr>
-        <w:rPr>
-          <w:rFonts w:hint="eastAsia"/>
-        </w:rPr>
-      </w:pPr>
-    </w:p>
+    <w:p/>
     <w:p>
       <w:pPr>
         <w:pStyle w:val="Heading2"/>
-        <w:rPr>
-          <w:rFonts w:hint="eastAsia"/>
-        </w:rPr>
       </w:pPr>
       <w:r>
         <w:rPr>
@@ -162,26 +137,16 @@
       </w:r>
     </w:p>
     <w:p>
-      <w:pPr>
-        <w:rPr>
-          <w:rFonts w:hint="eastAsia"/>
-        </w:rPr>
-      </w:pPr>
       <w:r>
         <w:object w:dxaOrig="12825" w:dyaOrig="7315">
           <v:shape id="_x0000_i1026" type="#_x0000_t75" style="width:467.15pt;height:266.25pt" o:ole="">
-            <v:imagedata r:id="rId8" o:title=""/>
+            <v:imagedata r:id="rId7" o:title=""/>
           </v:shape>
-          <o:OLEObject Type="Embed" ProgID="Visio.Drawing.11" ShapeID="_x0000_i1026" DrawAspect="Content" ObjectID="_1440957343" r:id="rId9"/>
+          <o:OLEObject Type="Embed" ProgID="Visio.Drawing.11" ShapeID="_x0000_i1026" DrawAspect="Content" ObjectID="_1442750142" r:id="rId8"/>
         </w:object>
       </w:r>
     </w:p>
     <w:p>
-      <w:pPr>
-        <w:rPr>
-          <w:rFonts w:hint="eastAsia"/>
-        </w:rPr>
-      </w:pPr>
       <w:r>
         <w:rPr>
           <w:rFonts w:hint="eastAsia"/>
@@ -246,9 +211,6 @@
           <w:ilvl w:val="0"/>
           <w:numId w:val="9"/>
         </w:numPr>
-        <w:rPr>
-          <w:rFonts w:hint="eastAsia"/>
-        </w:rPr>
       </w:pPr>
       <w:r>
         <w:rPr>
@@ -264,9 +226,6 @@
           <w:ilvl w:val="1"/>
           <w:numId w:val="9"/>
         </w:numPr>
-        <w:rPr>
-          <w:rFonts w:hint="eastAsia"/>
-        </w:rPr>
       </w:pPr>
       <w:r>
         <w:rPr>
@@ -294,9 +253,6 @@
           <w:ilvl w:val="1"/>
           <w:numId w:val="9"/>
         </w:numPr>
-        <w:rPr>
-          <w:rFonts w:hint="eastAsia"/>
-        </w:rPr>
       </w:pPr>
       <w:r>
         <w:rPr>
@@ -324,9 +280,6 @@
           <w:ilvl w:val="0"/>
           <w:numId w:val="9"/>
         </w:numPr>
-        <w:rPr>
-          <w:rFonts w:hint="eastAsia"/>
-        </w:rPr>
       </w:pPr>
       <w:r>
         <w:rPr>
@@ -370,7 +323,6 @@
           <w:numId w:val="9"/>
         </w:numPr>
         <w:rPr>
-          <w:rFonts w:hint="eastAsia"/>
           <w:color w:val="FF0000"/>
         </w:rPr>
       </w:pPr>
@@ -433,9 +385,6 @@
           <w:ilvl w:val="0"/>
           <w:numId w:val="9"/>
         </w:numPr>
-        <w:rPr>
-          <w:rFonts w:hint="eastAsia"/>
-        </w:rPr>
       </w:pPr>
       <w:r>
         <w:rPr>
@@ -505,9 +454,6 @@
           <w:ilvl w:val="0"/>
           <w:numId w:val="9"/>
         </w:numPr>
-        <w:rPr>
-          <w:rFonts w:hint="eastAsia"/>
-        </w:rPr>
       </w:pPr>
       <w:r>
         <w:rPr>
@@ -609,9 +555,6 @@
           <w:ilvl w:val="0"/>
           <w:numId w:val="9"/>
         </w:numPr>
-        <w:rPr>
-          <w:rFonts w:hint="eastAsia"/>
-        </w:rPr>
       </w:pPr>
       <w:proofErr w:type="spellStart"/>
       <w:r>
@@ -633,7 +576,6 @@
           <w:numId w:val="9"/>
         </w:numPr>
         <w:rPr>
-          <w:rFonts w:hint="eastAsia"/>
           <w:color w:val="FF0000"/>
         </w:rPr>
       </w:pPr>
@@ -666,10 +608,149 @@
     </w:p>
     <w:p>
       <w:pPr>
-        <w:rPr>
-          <w:rFonts w:hint="eastAsia"/>
-        </w:rPr>
-      </w:pPr>
+        <w:pStyle w:val="Heading2"/>
+        <w:rPr>
+          <w:rFonts w:hint="eastAsia"/>
+        </w:rPr>
+      </w:pPr>
+      <w:r>
+        <w:t xml:space="preserve">1.3 </w:t>
+      </w:r>
+      <w:r>
+        <w:rPr>
+          <w:rFonts w:hint="eastAsia"/>
+        </w:rPr>
+        <w:t>规范</w:t>
+      </w:r>
+    </w:p>
+    <w:p>
+      <w:pPr>
+        <w:rPr>
+          <w:rFonts w:hint="eastAsia"/>
+        </w:rPr>
+      </w:pPr>
+      <w:r>
+        <w:rPr>
+          <w:rFonts w:hint="eastAsia"/>
+        </w:rPr>
+        <w:t xml:space="preserve">1. </w:t>
+      </w:r>
+      <w:r>
+        <w:rPr>
+          <w:rFonts w:hint="eastAsia"/>
+        </w:rPr>
+        <w:t>工程结构按照</w:t>
+      </w:r>
+      <w:proofErr w:type="spellStart"/>
+      <w:r>
+        <w:t>git</w:t>
+      </w:r>
+      <w:proofErr w:type="spellEnd"/>
+      <w:r>
+        <w:rPr>
+          <w:rFonts w:hint="eastAsia"/>
+        </w:rPr>
+        <w:t>划分</w:t>
+      </w:r>
+    </w:p>
+    <w:p>
+      <w:pPr>
+        <w:rPr>
+          <w:rFonts w:hint="eastAsia"/>
+        </w:rPr>
+      </w:pPr>
+      <w:r>
+        <w:rPr>
+          <w:rFonts w:hint="eastAsia"/>
+        </w:rPr>
+        <w:t xml:space="preserve">2. </w:t>
+      </w:r>
+      <w:r>
+        <w:rPr>
+          <w:rFonts w:hint="eastAsia"/>
+        </w:rPr>
+        <w:t>对于</w:t>
+      </w:r>
+      <w:r>
+        <w:rPr>
+          <w:rFonts w:hint="eastAsia"/>
+        </w:rPr>
+        <w:t>C/C++</w:t>
+      </w:r>
+      <w:r>
+        <w:rPr>
+          <w:rFonts w:hint="eastAsia"/>
+        </w:rPr>
+        <w:t>代码，所有变量使用前必须初始化；</w:t>
+      </w:r>
+    </w:p>
+    <w:p>
+      <w:r>
+        <w:rPr>
+          <w:rFonts w:hint="eastAsia"/>
+        </w:rPr>
+        <w:t xml:space="preserve">3. </w:t>
+      </w:r>
+      <w:r>
+        <w:rPr>
+          <w:rFonts w:hint="eastAsia"/>
+        </w:rPr>
+        <w:t>所有</w:t>
+      </w:r>
+      <w:r>
+        <w:t>new</w:t>
+      </w:r>
+      <w:r>
+        <w:rPr>
+          <w:rFonts w:hint="eastAsia"/>
+        </w:rPr>
+        <w:t>的地方，考虑清楚在什么地方</w:t>
+      </w:r>
+      <w:r>
+        <w:t>delete;</w:t>
+      </w:r>
+    </w:p>
+    <w:p>
+      <w:pPr>
+        <w:rPr>
+          <w:rFonts w:hint="eastAsia"/>
+        </w:rPr>
+      </w:pPr>
+      <w:r>
+        <w:t xml:space="preserve">4. </w:t>
+      </w:r>
+      <w:r>
+        <w:rPr>
+          <w:rFonts w:hint="eastAsia"/>
+        </w:rPr>
+        <w:t>所有传入参数为指针的函数，必须强校验是否为空；</w:t>
+      </w:r>
+    </w:p>
+    <w:p>
+      <w:r>
+        <w:rPr>
+          <w:rFonts w:hint="eastAsia"/>
+        </w:rPr>
+        <w:t xml:space="preserve">5. </w:t>
+      </w:r>
+      <w:r>
+        <w:rPr>
+          <w:rFonts w:hint="eastAsia"/>
+        </w:rPr>
+        <w:t>所有加锁的函数，避免多个地方</w:t>
+      </w:r>
+      <w:r>
+        <w:t>return</w:t>
+      </w:r>
+      <w:r>
+        <w:rPr>
+          <w:rFonts w:hint="eastAsia"/>
+        </w:rPr>
+        <w:t>，尽量使用</w:t>
+      </w:r>
+      <w:r>
+        <w:t>try-return</w:t>
+      </w:r>
     </w:p>
     <w:sectPr>
       <w:pgSz w:w="12240" w:h="15840"/>
@@ -682,7 +763,7 @@
 </file>
 
 <file path=word/numbering.xml><?xml version="1.0" encoding="utf-8"?>
-<w:numbering xmlns:wpc="http://schemas.microsoft.com/office/word/2010/wordprocessingCanvas" xmlns:mc="http://schemas.openxmlformats.org/markup-compatibility/2006" xmlns:o="urn:schemas-microsoft-com:office:office" xmlns:r="http://schemas.openxmlformats.org/officeDocument/2006/relationships" xmlns:m="http://schemas.openxmlformats.org/officeDocument/2006/math" xmlns:v="urn:schemas-microsoft-com:vml" xmlns:wp14="http://schemas.microsoft.com/office/word/2010/wordprocessingDrawing" xmlns:wp="http://schemas.openxmlformats.org/drawingml/2006/wordprocessingDrawing" xmlns:w10="urn:schemas-microsoft-com:office:word" xmlns:w="http://schemas.openxmlformats.org/wordprocessingml/2006/main" xmlns:w14="http://schemas.microsoft.com/office/word/2010/wordml" xmlns:wpg="http://schemas.microsoft.com/office/word/2010/wordprocessingGroup" xmlns:wpi="http://schemas.microsoft.com/office/word/2010/wordprocessingInk" xmlns:wne="http://schemas.microsoft.com/office/word/2006/wordml" xmlns:wps="http://schemas.microsoft.com/office/word/2010/wordprocessingShape" mc:Ignorable="w14 wp14">
+<w:numbering xmlns:ve="http://schemas.openxmlformats.org/markup-compatibility/2006" xmlns:o="urn:schemas-microsoft-com:office:office" xmlns:r="http://schemas.openxmlformats.org/officeDocument/2006/relationships" xmlns:m="http://schemas.openxmlformats.org/officeDocument/2006/math" xmlns:v="urn:schemas-microsoft-com:vml" xmlns:wp="http://schemas.openxmlformats.org/drawingml/2006/wordprocessingDrawing" xmlns:w10="urn:schemas-microsoft-com:office:word" xmlns:w="http://schemas.openxmlformats.org/wordprocessingml/2006/main" xmlns:wne="http://schemas.microsoft.com/office/word/2006/wordml">
   <w:abstractNum w:abstractNumId="0">
     <w:nsid w:val="0000000E"/>
     <w:multiLevelType w:val="multilevel"/>
@@ -943,7 +1024,7 @@
 </file>
 
 <file path=word/styles.xml><?xml version="1.0" encoding="utf-8"?>
-<w:styles xmlns:mc="http://schemas.openxmlformats.org/markup-compatibility/2006" xmlns:r="http://schemas.openxmlformats.org/officeDocument/2006/relationships" xmlns:w="http://schemas.openxmlformats.org/wordprocessingml/2006/main" xmlns:w14="http://schemas.microsoft.com/office/word/2010/wordml" mc:Ignorable="w14">
+<w:styles xmlns:r="http://schemas.openxmlformats.org/officeDocument/2006/relationships" xmlns:w="http://schemas.openxmlformats.org/wordprocessingml/2006/main">
   <w:docDefaults>
     <w:rPrDefault>
       <w:rPr>
@@ -1266,6 +1347,7 @@
     <w:uiPriority w:val="99"/>
     <w:semiHidden/>
     <w:unhideWhenUsed/>
+    <w:qFormat/>
     <w:tblPr>
       <w:tblInd w:w="0" w:type="dxa"/>
       <w:tblCellMar>

</xml_diff>